<commit_message>
dds Please enter the commit message for your changes. Lines starting
</commit_message>
<xml_diff>
--- a/bbb.docx
+++ b/bbb.docx
@@ -6,11 +6,14 @@
       <w:r>
         <w:t>nn</w:t>
       </w:r>
-      <w:bookmarkStart w:id="0" w:name="_GoBack"/>
-      <w:bookmarkEnd w:id="0"/>
       <w:r>
         <w:t>u</w:t>
       </w:r>
+      <w:r>
+        <w:t>sjd</w:t>
+      </w:r>
+      <w:bookmarkStart w:id="0" w:name="_GoBack"/>
+      <w:bookmarkEnd w:id="0"/>
     </w:p>
     <w:sectPr>
       <w:pgSz w:w="11906" w:h="16838"/>

</xml_diff>